<commit_message>
Update data management and codebook files
Related to # 33
This commit will:
- Update the data management and codebook files.
- It will also update the exploratory files and the r custom function files to match the changes made to the data management files.
</commit_message>
<xml_diff>
--- a/exploratory/self_report_aggregate.docx
+++ b/exploratory/self_report_aggregate.docx
@@ -22,7 +22,7 @@
           <w:sz w:val="36"/>
           <w:szCs w:val="36"/>
         </w:rPr>
-        <w:t xml:space="preserve">Self Report Aggregate Variable Tables</w:t>
+        <w:t xml:space="preserve">Self- Report Aggregate Variable Tables</w:t>
       </w:r>
     </w:p>
     <w:p>
@@ -1846,7 +1846,7 @@
                 <w:szCs w:val="22"/>
                 <w:color w:val="000000"/>
               </w:rPr>
-              <w:t xml:space="preserve">266</w:t>
+              <w:t xml:space="preserve">265</w:t>
             </w:r>
           </w:p>
         </w:tc>
@@ -1891,7 +1891,7 @@
                 <w:szCs w:val="22"/>
                 <w:color w:val="000000"/>
               </w:rPr>
-              <w:t xml:space="preserve">28.8 (25.9 - 31.8)</w:t>
+              <w:t xml:space="preserve">28.7 (25.8 - 31.7)</w:t>
             </w:r>
           </w:p>
         </w:tc>
@@ -2077,7 +2077,7 @@
                 <w:szCs w:val="22"/>
                 <w:color w:val="000000"/>
               </w:rPr>
-              <w:t xml:space="preserve">71.2 (68.2 - 74.1)</w:t>
+              <w:t xml:space="preserve">71.3 (68.3 - 74.2)</w:t>
             </w:r>
           </w:p>
         </w:tc>
@@ -2532,7 +2532,7 @@
                 <w:szCs w:val="22"/>
                 <w:color w:val="000000"/>
               </w:rPr>
-              <w:t xml:space="preserve">99</w:t>
+              <w:t xml:space="preserve">125</w:t>
             </w:r>
           </w:p>
         </w:tc>
@@ -2577,7 +2577,7 @@
                 <w:szCs w:val="22"/>
                 <w:color w:val="000000"/>
               </w:rPr>
-              <w:t xml:space="preserve">100.0 (NaN - NaN)</w:t>
+              <w:t xml:space="preserve">14.1 (12.0 - 16.5)</w:t>
             </w:r>
           </w:p>
         </w:tc>
@@ -2718,7 +2718,7 @@
                 <w:szCs w:val="22"/>
                 <w:color w:val="000000"/>
               </w:rPr>
-              <w:t xml:space="preserve">0</w:t>
+              <w:t xml:space="preserve">762</w:t>
             </w:r>
           </w:p>
         </w:tc>
@@ -2763,7 +2763,7 @@
                 <w:szCs w:val="22"/>
                 <w:color w:val="000000"/>
               </w:rPr>
-              <w:t xml:space="preserve">0.0 (NaN - NaN)</w:t>
+              <w:t xml:space="preserve">85.9 (83.5 - 88.0)</w:t>
             </w:r>
           </w:p>
         </w:tc>
@@ -2837,7 +2837,7 @@
                 <w:szCs w:val="22"/>
                 <w:color w:val="000000"/>
               </w:rPr>
-              <w:t xml:space="preserve">over_65_phys_2cat_f</w:t>
+              <w:t xml:space="preserve">any_pot_neglect_2cat_f</w:t>
             </w:r>
           </w:p>
         </w:tc>
@@ -2890,7 +2890,7 @@
                 <w:szCs w:val="22"/>
                 <w:color w:val="000000"/>
               </w:rPr>
-              <w:t xml:space="preserve">Experienced physical mistreatment at age 65 or older.</w:t>
+              <w:t xml:space="preserve">Potentially experienced any type of neglect</w:t>
             </w:r>
           </w:p>
         </w:tc>
@@ -3128,7 +3128,7 @@
                 <w:szCs w:val="22"/>
                 <w:color w:val="000000"/>
               </w:rPr>
-              <w:t xml:space="preserve">over_65_phys_2cat_f</w:t>
+              <w:t xml:space="preserve">any_pot_neglect_2cat_f</w:t>
             </w:r>
           </w:p>
         </w:tc>
@@ -3218,7 +3218,7 @@
                 <w:szCs w:val="22"/>
                 <w:color w:val="000000"/>
               </w:rPr>
-              <w:t xml:space="preserve">39</w:t>
+              <w:t xml:space="preserve">76</w:t>
             </w:r>
           </w:p>
         </w:tc>
@@ -3263,7 +3263,7 @@
                 <w:szCs w:val="22"/>
                 <w:color w:val="000000"/>
               </w:rPr>
-              <w:t xml:space="preserve">76.5 (62.5 - 86.4)</w:t>
+              <w:t xml:space="preserve">8.5 (6.8 - 10.5)</w:t>
             </w:r>
           </w:p>
         </w:tc>
@@ -3314,7 +3314,7 @@
                 <w:szCs w:val="22"/>
                 <w:color w:val="000000"/>
               </w:rPr>
-              <w:t xml:space="preserve">over_65_phys_2cat_f</w:t>
+              <w:t xml:space="preserve">any_pot_neglect_2cat_f</w:t>
             </w:r>
           </w:p>
         </w:tc>
@@ -3404,7 +3404,7 @@
                 <w:szCs w:val="22"/>
                 <w:color w:val="000000"/>
               </w:rPr>
-              <w:t xml:space="preserve">12</w:t>
+              <w:t xml:space="preserve">818</w:t>
             </w:r>
           </w:p>
         </w:tc>
@@ -3449,7 +3449,7 @@
                 <w:szCs w:val="22"/>
                 <w:color w:val="000000"/>
               </w:rPr>
-              <w:t xml:space="preserve">23.5 (13.6 - 37.5)</w:t>
+              <w:t xml:space="preserve">91.5 (89.5 - 93.2)</w:t>
             </w:r>
           </w:p>
         </w:tc>
@@ -3523,7 +3523,7 @@
                 <w:szCs w:val="22"/>
                 <w:color w:val="000000"/>
               </w:rPr>
-              <w:t xml:space="preserve">over_65_sex_2cat_f</w:t>
+              <w:t xml:space="preserve">over_65_phys_2cat_f</w:t>
             </w:r>
           </w:p>
         </w:tc>
@@ -3576,7 +3576,7 @@
                 <w:szCs w:val="22"/>
                 <w:color w:val="000000"/>
               </w:rPr>
-              <w:t xml:space="preserve">Experienced sexual mistreatment at age 65 or older.</w:t>
+              <w:t xml:space="preserve">Experienced physical mistreatment at age 65 or older.</w:t>
             </w:r>
           </w:p>
         </w:tc>
@@ -3814,7 +3814,7 @@
                 <w:szCs w:val="22"/>
                 <w:color w:val="000000"/>
               </w:rPr>
-              <w:t xml:space="preserve">over_65_sex_2cat_f</w:t>
+              <w:t xml:space="preserve">over_65_phys_2cat_f</w:t>
             </w:r>
           </w:p>
         </w:tc>
@@ -3904,7 +3904,7 @@
                 <w:szCs w:val="22"/>
                 <w:color w:val="000000"/>
               </w:rPr>
-              <w:t xml:space="preserve">9</w:t>
+              <w:t xml:space="preserve">39</w:t>
             </w:r>
           </w:p>
         </w:tc>
@@ -3949,7 +3949,7 @@
                 <w:szCs w:val="22"/>
                 <w:color w:val="000000"/>
               </w:rPr>
-              <w:t xml:space="preserve">50.0 (26.4 - 73.6)</w:t>
+              <w:t xml:space="preserve">4.5 (3.3 - 6.1)</w:t>
             </w:r>
           </w:p>
         </w:tc>
@@ -4000,7 +4000,7 @@
                 <w:szCs w:val="22"/>
                 <w:color w:val="000000"/>
               </w:rPr>
-              <w:t xml:space="preserve">over_65_sex_2cat_f</w:t>
+              <w:t xml:space="preserve">over_65_phys_2cat_f</w:t>
             </w:r>
           </w:p>
         </w:tc>
@@ -4090,7 +4090,7 @@
                 <w:szCs w:val="22"/>
                 <w:color w:val="000000"/>
               </w:rPr>
-              <w:t xml:space="preserve">9</w:t>
+              <w:t xml:space="preserve">822</w:t>
             </w:r>
           </w:p>
         </w:tc>
@@ -4135,7 +4135,7 @@
                 <w:szCs w:val="22"/>
                 <w:color w:val="000000"/>
               </w:rPr>
-              <w:t xml:space="preserve">50.0 (26.4 - 73.6)</w:t>
+              <w:t xml:space="preserve">95.5 (93.9 - 96.7)</w:t>
             </w:r>
           </w:p>
         </w:tc>
@@ -4209,7 +4209,7 @@
                 <w:szCs w:val="22"/>
                 <w:color w:val="000000"/>
               </w:rPr>
-              <w:t xml:space="preserve">over_65_emo_2cat_f</w:t>
+              <w:t xml:space="preserve">over_65_sex_2cat_f</w:t>
             </w:r>
           </w:p>
         </w:tc>
@@ -4262,7 +4262,7 @@
                 <w:szCs w:val="22"/>
                 <w:color w:val="000000"/>
               </w:rPr>
-              <w:t xml:space="preserve">Experienced emotional mistreatment at age 65 or older.</w:t>
+              <w:t xml:space="preserve">Experienced sexual mistreatment at age 65 or older.</w:t>
             </w:r>
           </w:p>
         </w:tc>
@@ -4500,7 +4500,7 @@
                 <w:szCs w:val="22"/>
                 <w:color w:val="000000"/>
               </w:rPr>
-              <w:t xml:space="preserve">over_65_emo_2cat_f</w:t>
+              <w:t xml:space="preserve">over_65_sex_2cat_f</w:t>
             </w:r>
           </w:p>
         </w:tc>
@@ -4590,7 +4590,7 @@
                 <w:szCs w:val="22"/>
                 <w:color w:val="000000"/>
               </w:rPr>
-              <w:t xml:space="preserve">110</w:t>
+              <w:t xml:space="preserve">9</w:t>
             </w:r>
           </w:p>
         </w:tc>
@@ -4635,7 +4635,7 @@
                 <w:szCs w:val="22"/>
                 <w:color w:val="000000"/>
               </w:rPr>
-              <w:t xml:space="preserve">95.7 (89.9 - 98.2)</w:t>
+              <w:t xml:space="preserve">1.0 (0.5 - 2.0)</w:t>
             </w:r>
           </w:p>
         </w:tc>
@@ -4686,7 +4686,7 @@
                 <w:szCs w:val="22"/>
                 <w:color w:val="000000"/>
               </w:rPr>
-              <w:t xml:space="preserve">over_65_emo_2cat_f</w:t>
+              <w:t xml:space="preserve">over_65_sex_2cat_f</w:t>
             </w:r>
           </w:p>
         </w:tc>
@@ -4776,7 +4776,7 @@
                 <w:szCs w:val="22"/>
                 <w:color w:val="000000"/>
               </w:rPr>
-              <w:t xml:space="preserve">5</w:t>
+              <w:t xml:space="preserve">861</w:t>
             </w:r>
           </w:p>
         </w:tc>
@@ -4821,7 +4821,7 @@
                 <w:szCs w:val="22"/>
                 <w:color w:val="000000"/>
               </w:rPr>
-              <w:t xml:space="preserve">4.3 (1.8 - 10.1)</w:t>
+              <w:t xml:space="preserve">99.0 (98.0 - 99.5)</w:t>
             </w:r>
           </w:p>
         </w:tc>
@@ -4895,7 +4895,7 @@
                 <w:szCs w:val="22"/>
                 <w:color w:val="000000"/>
               </w:rPr>
-              <w:t xml:space="preserve">over_65_fin_2cat_f</w:t>
+              <w:t xml:space="preserve">over_65_emo_2cat_f</w:t>
             </w:r>
           </w:p>
         </w:tc>
@@ -4948,7 +4948,7 @@
                 <w:szCs w:val="22"/>
                 <w:color w:val="000000"/>
               </w:rPr>
-              <w:t xml:space="preserve">Experienced financial exploitation at age 65 or older.</w:t>
+              <w:t xml:space="preserve">Experienced emotional mistreatment at age 65 or older.</w:t>
             </w:r>
           </w:p>
         </w:tc>
@@ -5186,7 +5186,7 @@
                 <w:szCs w:val="22"/>
                 <w:color w:val="000000"/>
               </w:rPr>
-              <w:t xml:space="preserve">over_65_fin_2cat_f</w:t>
+              <w:t xml:space="preserve">over_65_emo_2cat_f</w:t>
             </w:r>
           </w:p>
         </w:tc>
@@ -5276,7 +5276,7 @@
                 <w:szCs w:val="22"/>
                 <w:color w:val="000000"/>
               </w:rPr>
-              <w:t xml:space="preserve">52</w:t>
+              <w:t xml:space="preserve">110</w:t>
             </w:r>
           </w:p>
         </w:tc>
@@ -5321,7 +5321,7 @@
                 <w:szCs w:val="22"/>
                 <w:color w:val="000000"/>
               </w:rPr>
-              <w:t xml:space="preserve">100.0 (NaN - NaN)</w:t>
+              <w:t xml:space="preserve">13.0 (10.9 - 15.4)</w:t>
             </w:r>
           </w:p>
         </w:tc>
@@ -5372,7 +5372,7 @@
                 <w:szCs w:val="22"/>
                 <w:color w:val="000000"/>
               </w:rPr>
-              <w:t xml:space="preserve">over_65_fin_2cat_f</w:t>
+              <w:t xml:space="preserve">over_65_emo_2cat_f</w:t>
             </w:r>
           </w:p>
         </w:tc>
@@ -5462,7 +5462,7 @@
                 <w:szCs w:val="22"/>
                 <w:color w:val="000000"/>
               </w:rPr>
-              <w:t xml:space="preserve">0</w:t>
+              <w:t xml:space="preserve">739</w:t>
             </w:r>
           </w:p>
         </w:tc>
@@ -5507,7 +5507,7 @@
                 <w:szCs w:val="22"/>
                 <w:color w:val="000000"/>
               </w:rPr>
-              <w:t xml:space="preserve">0.0 (NaN - NaN)</w:t>
+              <w:t xml:space="preserve">87.0 (84.6 - 89.1)</w:t>
             </w:r>
           </w:p>
         </w:tc>
@@ -5581,7 +5581,7 @@
                 <w:szCs w:val="22"/>
                 <w:color w:val="000000"/>
               </w:rPr>
-              <w:t xml:space="preserve">py_phys_2cat_f</w:t>
+              <w:t xml:space="preserve">over_65_fin_2cat_f</w:t>
             </w:r>
           </w:p>
         </w:tc>
@@ -5634,7 +5634,7 @@
                 <w:szCs w:val="22"/>
                 <w:color w:val="000000"/>
               </w:rPr>
-              <w:t xml:space="preserve">Experienced physical mistreatment in the past year.</w:t>
+              <w:t xml:space="preserve">Experienced financial exploitation at age 65 or older.</w:t>
             </w:r>
           </w:p>
         </w:tc>
@@ -5872,7 +5872,7 @@
                 <w:szCs w:val="22"/>
                 <w:color w:val="000000"/>
               </w:rPr>
-              <w:t xml:space="preserve">py_phys_2cat_f</w:t>
+              <w:t xml:space="preserve">over_65_fin_2cat_f</w:t>
             </w:r>
           </w:p>
         </w:tc>
@@ -5962,7 +5962,7 @@
                 <w:szCs w:val="22"/>
                 <w:color w:val="000000"/>
               </w:rPr>
-              <w:t xml:space="preserve">13</w:t>
+              <w:t xml:space="preserve">52</w:t>
             </w:r>
           </w:p>
         </w:tc>
@@ -6007,7 +6007,7 @@
                 <w:szCs w:val="22"/>
                 <w:color w:val="000000"/>
               </w:rPr>
-              <w:t xml:space="preserve">86.7 (54.6 - 97.2)</w:t>
+              <w:t xml:space="preserve">6.2 (4.8 - 8.1)</w:t>
             </w:r>
           </w:p>
         </w:tc>
@@ -6058,7 +6058,7 @@
                 <w:szCs w:val="22"/>
                 <w:color w:val="000000"/>
               </w:rPr>
-              <w:t xml:space="preserve">py_phys_2cat_f</w:t>
+              <w:t xml:space="preserve">over_65_fin_2cat_f</w:t>
             </w:r>
           </w:p>
         </w:tc>
@@ -6148,7 +6148,7 @@
                 <w:szCs w:val="22"/>
                 <w:color w:val="000000"/>
               </w:rPr>
-              <w:t xml:space="preserve">2</w:t>
+              <w:t xml:space="preserve">784</w:t>
             </w:r>
           </w:p>
         </w:tc>
@@ -6193,7 +6193,7 @@
                 <w:szCs w:val="22"/>
                 <w:color w:val="000000"/>
               </w:rPr>
-              <w:t xml:space="preserve">13.3 (2.8 - 45.4)</w:t>
+              <w:t xml:space="preserve">93.8 (91.9 - 95.2)</w:t>
             </w:r>
           </w:p>
         </w:tc>
@@ -6267,7 +6267,7 @@
                 <w:szCs w:val="22"/>
                 <w:color w:val="000000"/>
               </w:rPr>
-              <w:t xml:space="preserve">py_sex_2cat_f</w:t>
+              <w:t xml:space="preserve">pm_phys_2cat_f</w:t>
             </w:r>
           </w:p>
         </w:tc>
@@ -6320,7 +6320,7 @@
                 <w:szCs w:val="22"/>
                 <w:color w:val="000000"/>
               </w:rPr>
-              <w:t xml:space="preserve">Experienced sexual mistreatment in the past year.</w:t>
+              <w:t xml:space="preserve">Experienced physical mistreatment in the past year.</w:t>
             </w:r>
           </w:p>
         </w:tc>
@@ -6558,7 +6558,7 @@
                 <w:szCs w:val="22"/>
                 <w:color w:val="000000"/>
               </w:rPr>
-              <w:t xml:space="preserve">py_sex_2cat_f</w:t>
+              <w:t xml:space="preserve">pm_phys_2cat_f</w:t>
             </w:r>
           </w:p>
         </w:tc>
@@ -6648,7 +6648,7 @@
                 <w:szCs w:val="22"/>
                 <w:color w:val="000000"/>
               </w:rPr>
-              <w:t xml:space="preserve">2</w:t>
+              <w:t xml:space="preserve">6</w:t>
             </w:r>
           </w:p>
         </w:tc>
@@ -6693,7 +6693,7 @@
                 <w:szCs w:val="22"/>
                 <w:color w:val="000000"/>
               </w:rPr>
-              <w:t xml:space="preserve">100.0 (NaN - NaN)</w:t>
+              <w:t xml:space="preserve">0.8 (0.4 - 1.7)</w:t>
             </w:r>
           </w:p>
         </w:tc>
@@ -6744,7 +6744,7 @@
                 <w:szCs w:val="22"/>
                 <w:color w:val="000000"/>
               </w:rPr>
-              <w:t xml:space="preserve">py_sex_2cat_f</w:t>
+              <w:t xml:space="preserve">pm_phys_2cat_f</w:t>
             </w:r>
           </w:p>
         </w:tc>
@@ -6834,7 +6834,7 @@
                 <w:szCs w:val="22"/>
                 <w:color w:val="000000"/>
               </w:rPr>
-              <w:t xml:space="preserve">0</w:t>
+              <w:t xml:space="preserve">754</w:t>
             </w:r>
           </w:p>
         </w:tc>
@@ -6879,7 +6879,7 @@
                 <w:szCs w:val="22"/>
                 <w:color w:val="000000"/>
               </w:rPr>
-              <w:t xml:space="preserve">0.0 (NaN - NaN)</w:t>
+              <w:t xml:space="preserve">99.2 (98.3 - 99.6)</w:t>
             </w:r>
           </w:p>
         </w:tc>
@@ -6953,7 +6953,7 @@
                 <w:szCs w:val="22"/>
                 <w:color w:val="000000"/>
               </w:rPr>
-              <w:t xml:space="preserve">py_emo_2cat_f</w:t>
+              <w:t xml:space="preserve">pm_sex_2cat_f</w:t>
             </w:r>
           </w:p>
         </w:tc>
@@ -7006,7 +7006,7 @@
                 <w:szCs w:val="22"/>
                 <w:color w:val="000000"/>
               </w:rPr>
-              <w:t xml:space="preserve">Experienced emotional mistreatment in the past year.</w:t>
+              <w:t xml:space="preserve">Experienced sexual mistreatment in the past year.</w:t>
             </w:r>
           </w:p>
         </w:tc>
@@ -7244,7 +7244,7 @@
                 <w:szCs w:val="22"/>
                 <w:color w:val="000000"/>
               </w:rPr>
-              <w:t xml:space="preserve">py_emo_2cat_f</w:t>
+              <w:t xml:space="preserve">pm_sex_2cat_f</w:t>
             </w:r>
           </w:p>
         </w:tc>
@@ -7334,7 +7334,7 @@
                 <w:szCs w:val="22"/>
                 <w:color w:val="000000"/>
               </w:rPr>
-              <w:t xml:space="preserve">71</w:t>
+              <w:t xml:space="preserve">2</w:t>
             </w:r>
           </w:p>
         </w:tc>
@@ -7379,7 +7379,7 @@
                 <w:szCs w:val="22"/>
                 <w:color w:val="000000"/>
               </w:rPr>
-              <w:t xml:space="preserve">100.0 (NaN - NaN)</w:t>
+              <w:t xml:space="preserve">0.3 (0.1 - 1.0)</w:t>
             </w:r>
           </w:p>
         </w:tc>
@@ -7430,7 +7430,7 @@
                 <w:szCs w:val="22"/>
                 <w:color w:val="000000"/>
               </w:rPr>
-              <w:t xml:space="preserve">py_emo_2cat_f</w:t>
+              <w:t xml:space="preserve">pm_sex_2cat_f</w:t>
             </w:r>
           </w:p>
         </w:tc>
@@ -7520,7 +7520,7 @@
                 <w:szCs w:val="22"/>
                 <w:color w:val="000000"/>
               </w:rPr>
-              <w:t xml:space="preserve">0</w:t>
+              <w:t xml:space="preserve">769</w:t>
             </w:r>
           </w:p>
         </w:tc>
@@ -7565,7 +7565,7 @@
                 <w:szCs w:val="22"/>
                 <w:color w:val="000000"/>
               </w:rPr>
-              <w:t xml:space="preserve">0.0 (NaN - NaN)</w:t>
+              <w:t xml:space="preserve">99.7 (99.0 - 99.9)</w:t>
             </w:r>
           </w:p>
         </w:tc>
@@ -7639,7 +7639,7 @@
                 <w:szCs w:val="22"/>
                 <w:color w:val="000000"/>
               </w:rPr>
-              <w:t xml:space="preserve">py_fin_2cat_f</w:t>
+              <w:t xml:space="preserve">pm_emo_2cat_f</w:t>
             </w:r>
           </w:p>
         </w:tc>
@@ -7692,7 +7692,7 @@
                 <w:szCs w:val="22"/>
                 <w:color w:val="000000"/>
               </w:rPr>
-              <w:t xml:space="preserve">Experienced financial exploitation in the past year.</w:t>
+              <w:t xml:space="preserve">Experienced emotional mistreatment in the past year.</w:t>
             </w:r>
           </w:p>
         </w:tc>
@@ -7930,7 +7930,7 @@
                 <w:szCs w:val="22"/>
                 <w:color w:val="000000"/>
               </w:rPr>
-              <w:t xml:space="preserve">py_fin_2cat_f</w:t>
+              <w:t xml:space="preserve">pm_emo_2cat_f</w:t>
             </w:r>
           </w:p>
         </w:tc>
@@ -8020,7 +8020,7 @@
                 <w:szCs w:val="22"/>
                 <w:color w:val="000000"/>
               </w:rPr>
-              <w:t xml:space="preserve">26</w:t>
+              <w:t xml:space="preserve">33</w:t>
             </w:r>
           </w:p>
         </w:tc>
@@ -8065,7 +8065,7 @@
                 <w:szCs w:val="22"/>
                 <w:color w:val="000000"/>
               </w:rPr>
-              <w:t xml:space="preserve">100.0 (NaN - NaN)</w:t>
+              <w:t xml:space="preserve">4.4 (3.2 - 6.1)</w:t>
             </w:r>
           </w:p>
         </w:tc>
@@ -8116,7 +8116,7 @@
                 <w:szCs w:val="22"/>
                 <w:color w:val="000000"/>
               </w:rPr>
-              <w:t xml:space="preserve">py_fin_2cat_f</w:t>
+              <w:t xml:space="preserve">pm_emo_2cat_f</w:t>
             </w:r>
           </w:p>
         </w:tc>
@@ -8206,7 +8206,7 @@
                 <w:szCs w:val="22"/>
                 <w:color w:val="000000"/>
               </w:rPr>
-              <w:t xml:space="preserve">0</w:t>
+              <w:t xml:space="preserve">715</w:t>
             </w:r>
           </w:p>
         </w:tc>
@@ -8251,7 +8251,7 @@
                 <w:szCs w:val="22"/>
                 <w:color w:val="000000"/>
               </w:rPr>
-              <w:t xml:space="preserve">0.0 (NaN - NaN)</w:t>
+              <w:t xml:space="preserve">95.6 (93.9 - 96.8)</w:t>
             </w:r>
           </w:p>
         </w:tc>
@@ -8325,7 +8325,7 @@
                 <w:szCs w:val="22"/>
                 <w:color w:val="000000"/>
               </w:rPr>
-              <w:t xml:space="preserve">ever_abuse_any_2cat_f</w:t>
+              <w:t xml:space="preserve">pm_fin_2cat_f</w:t>
             </w:r>
           </w:p>
         </w:tc>
@@ -8378,7 +8378,7 @@
                 <w:szCs w:val="22"/>
                 <w:color w:val="000000"/>
               </w:rPr>
-              <w:t xml:space="preserve">Ever experienced any type of abuse.</w:t>
+              <w:t xml:space="preserve">Experienced financial exploitation in the past year.</w:t>
             </w:r>
           </w:p>
         </w:tc>
@@ -8616,7 +8616,7 @@
                 <w:szCs w:val="22"/>
                 <w:color w:val="000000"/>
               </w:rPr>
-              <w:t xml:space="preserve">ever_abuse_any_2cat_f</w:t>
+              <w:t xml:space="preserve">pm_fin_2cat_f</w:t>
             </w:r>
           </w:p>
         </w:tc>
@@ -8706,7 +8706,7 @@
                 <w:szCs w:val="22"/>
                 <w:color w:val="000000"/>
               </w:rPr>
-              <w:t xml:space="preserve">412</w:t>
+              <w:t xml:space="preserve">13</w:t>
             </w:r>
           </w:p>
         </w:tc>
@@ -8751,7 +8751,7 @@
                 <w:szCs w:val="22"/>
                 <w:color w:val="000000"/>
               </w:rPr>
-              <w:t xml:space="preserve">100.0 (NaN - NaN)</w:t>
+              <w:t xml:space="preserve">1.6 (0.9 - 2.8)</w:t>
             </w:r>
           </w:p>
         </w:tc>
@@ -8802,7 +8802,7 @@
                 <w:szCs w:val="22"/>
                 <w:color w:val="000000"/>
               </w:rPr>
-              <w:t xml:space="preserve">ever_abuse_any_2cat_f</w:t>
+              <w:t xml:space="preserve">pm_fin_2cat_f</w:t>
             </w:r>
           </w:p>
         </w:tc>
@@ -8892,7 +8892,7 @@
                 <w:szCs w:val="22"/>
                 <w:color w:val="000000"/>
               </w:rPr>
-              <w:t xml:space="preserve">0</w:t>
+              <w:t xml:space="preserve">790</w:t>
             </w:r>
           </w:p>
         </w:tc>
@@ -8937,7 +8937,7 @@
                 <w:szCs w:val="22"/>
                 <w:color w:val="000000"/>
               </w:rPr>
-              <w:t xml:space="preserve">0.0 (NaN - NaN)</w:t>
+              <w:t xml:space="preserve">98.4 (97.2 - 99.1)</w:t>
             </w:r>
           </w:p>
         </w:tc>
@@ -9011,7 +9011,7 @@
                 <w:szCs w:val="22"/>
                 <w:color w:val="000000"/>
               </w:rPr>
-              <w:t xml:space="preserve">over_65_abuse_any_2cat_f</w:t>
+              <w:t xml:space="preserve">ever_abuse_any_2cat_f</w:t>
             </w:r>
           </w:p>
         </w:tc>
@@ -9064,7 +9064,7 @@
                 <w:szCs w:val="22"/>
                 <w:color w:val="000000"/>
               </w:rPr>
-              <w:t xml:space="preserve">Experienced any type of abuse at age 65 or older.</w:t>
+              <w:t xml:space="preserve">Ever experienced any type of abuse.</w:t>
             </w:r>
           </w:p>
         </w:tc>
@@ -9302,7 +9302,7 @@
                 <w:szCs w:val="22"/>
                 <w:color w:val="000000"/>
               </w:rPr>
-              <w:t xml:space="preserve">over_65_abuse_any_2cat_f</w:t>
+              <w:t xml:space="preserve">ever_abuse_any_2cat_f</w:t>
             </w:r>
           </w:p>
         </w:tc>
@@ -9392,7 +9392,7 @@
                 <w:szCs w:val="22"/>
                 <w:color w:val="000000"/>
               </w:rPr>
-              <w:t xml:space="preserve">148</w:t>
+              <w:t xml:space="preserve">420</w:t>
             </w:r>
           </w:p>
         </w:tc>
@@ -9437,7 +9437,7 @@
                 <w:szCs w:val="22"/>
                 <w:color w:val="000000"/>
               </w:rPr>
-              <w:t xml:space="preserve">100.0 (NaN - NaN)</w:t>
+              <w:t xml:space="preserve">48.2 (44.9 - 51.5)</w:t>
             </w:r>
           </w:p>
         </w:tc>
@@ -9488,7 +9488,7 @@
                 <w:szCs w:val="22"/>
                 <w:color w:val="000000"/>
               </w:rPr>
-              <w:t xml:space="preserve">over_65_abuse_any_2cat_f</w:t>
+              <w:t xml:space="preserve">ever_abuse_any_2cat_f</w:t>
             </w:r>
           </w:p>
         </w:tc>
@@ -9578,7 +9578,7 @@
                 <w:szCs w:val="22"/>
                 <w:color w:val="000000"/>
               </w:rPr>
-              <w:t xml:space="preserve">0</w:t>
+              <w:t xml:space="preserve">452</w:t>
             </w:r>
           </w:p>
         </w:tc>
@@ -9623,7 +9623,7 @@
                 <w:szCs w:val="22"/>
                 <w:color w:val="000000"/>
               </w:rPr>
-              <w:t xml:space="preserve">0.0 (NaN - NaN)</w:t>
+              <w:t xml:space="preserve">51.8 (48.5 - 55.1)</w:t>
             </w:r>
           </w:p>
         </w:tc>
@@ -9697,7 +9697,7 @@
                 <w:szCs w:val="22"/>
                 <w:color w:val="000000"/>
               </w:rPr>
-              <w:t xml:space="preserve">py_abuse_any_2cat_f</w:t>
+              <w:t xml:space="preserve">over_65_abuse_any_2cat_f</w:t>
             </w:r>
           </w:p>
         </w:tc>
@@ -9750,7 +9750,7 @@
                 <w:szCs w:val="22"/>
                 <w:color w:val="000000"/>
               </w:rPr>
-              <w:t xml:space="preserve">Experienced any type of abuse in the past year.</w:t>
+              <w:t xml:space="preserve">Experienced any type of abuse at age 65 or older.</w:t>
             </w:r>
           </w:p>
         </w:tc>
@@ -9988,7 +9988,7 @@
                 <w:szCs w:val="22"/>
                 <w:color w:val="000000"/>
               </w:rPr>
-              <w:t xml:space="preserve">py_abuse_any_2cat_f</w:t>
+              <w:t xml:space="preserve">over_65_abuse_any_2cat_f</w:t>
             </w:r>
           </w:p>
         </w:tc>
@@ -10078,7 +10078,7 @@
                 <w:szCs w:val="22"/>
                 <w:color w:val="000000"/>
               </w:rPr>
-              <w:t xml:space="preserve">89</w:t>
+              <w:t xml:space="preserve">148</w:t>
             </w:r>
           </w:p>
         </w:tc>
@@ -10123,7 +10123,7 @@
                 <w:szCs w:val="22"/>
                 <w:color w:val="000000"/>
               </w:rPr>
-              <w:t xml:space="preserve">100.0 (NaN - NaN)</w:t>
+              <w:t xml:space="preserve">20.6 (17.8 - 23.8)</w:t>
             </w:r>
           </w:p>
         </w:tc>
@@ -10174,7 +10174,7 @@
                 <w:szCs w:val="22"/>
                 <w:color w:val="000000"/>
               </w:rPr>
-              <w:t xml:space="preserve">py_abuse_any_2cat_f</w:t>
+              <w:t xml:space="preserve">over_65_abuse_any_2cat_f</w:t>
             </w:r>
           </w:p>
         </w:tc>
@@ -10264,7 +10264,7 @@
                 <w:szCs w:val="22"/>
                 <w:color w:val="000000"/>
               </w:rPr>
-              <w:t xml:space="preserve">0</w:t>
+              <w:t xml:space="preserve">569</w:t>
             </w:r>
           </w:p>
         </w:tc>
@@ -10309,7 +10309,693 @@
                 <w:szCs w:val="22"/>
                 <w:color w:val="000000"/>
               </w:rPr>
-              <w:t xml:space="preserve">0.0 (NaN - NaN)</w:t>
+              <w:t xml:space="preserve">79.4 (76.2 - 82.2)</w:t>
+            </w:r>
+          </w:p>
+        </w:tc>
+      </w:tr>
+    </w:tbl>
+    <w:p>
+      <w:pPr>
+        <w:pStyle w:val="Normal"/>
+      </w:pPr>
+      <w:r>
+        <w:t xml:space="preserve"/>
+      </w:r>
+    </w:p>
+    <w:tbl xmlns:a="http://schemas.openxmlformats.org/drawingml/2006/main" xmlns:pic="http://schemas.openxmlformats.org/drawingml/2006/picture">
+      <w:tblPr>
+        <w:tblLayout w:type="fixed"/>
+        <w:jc w:val="start"/>
+        <w:tblLook w:firstRow="1" w:lastRow="0" w:firstColumn="0" w:lastColumn="0" w:noHBand="0" w:noVBand="1"/>
+      </w:tblPr>
+      <w:tblGrid>
+        <w:gridCol w:w="3312"/>
+        <w:gridCol w:w="2016"/>
+        <w:gridCol w:w="2016"/>
+        <w:gridCol w:w="2448"/>
+      </w:tblGrid>
+      <w:tr>
+        <w:trPr>
+          <w:trHeight w:val="360" w:hRule="auto"/>
+          <w:tblHeader/>
+        </w:trPr>
+        header1
+        <w:tc>
+          <w:tcPr>
+            <w:gridSpan w:val="4"/>
+            <w:tcBorders>
+              <w:bottom w:val="none" w:sz="0" w:space="0" w:color="000000"/>
+              <w:top w:val="none" w:sz="0" w:space="0" w:color="000000"/>
+              <w:left w:val="none" w:sz="0" w:space="0" w:color="000000"/>
+              <w:right w:val="none" w:sz="0" w:space="0" w:color="000000"/>
+            </w:tcBorders>
+            <w:shd w:val="clear" w:color="auto" w:fill="FFFFFF"/>
+            <w:tcMar>
+              <w:top w:w="0" w:type="dxa"/>
+              <w:bottom w:w="0" w:type="dxa"/>
+              <w:left w:w="0" w:type="dxa"/>
+              <w:right w:w="0" w:type="dxa"/>
+            </w:tcMar>
+            <w:vAlign w:val="center"/>
+          </w:tcPr>
+          <w:p>
+            <w:pPr>
+              <w:pStyle w:val="Normal"/>
+              <w:jc w:val="left"/>
+              <w:keepNext/>
+              <w:pBdr>
+                <w:bottom w:val="none" w:sz="0" w:space="0" w:color="000000"/>
+                <w:top w:val="none" w:sz="0" w:space="0" w:color="000000"/>
+                <w:left w:val="none" w:sz="0" w:space="0" w:color="000000"/>
+                <w:right w:val="none" w:sz="0" w:space="0" w:color="000000"/>
+              </w:pBdr>
+              <w:spacing w:after="100" w:before="100" w:line="240"/>
+              <w:ind w:left="100" w:right="100" w:firstLine="0" w:firstLineChars="0"/>
+            </w:pPr>
+            <w:r>
+              <w:rPr>
+                <w:rFonts w:ascii="Arial" w:hAnsi="Arial" w:eastAsia="Arial" w:cs="Arial"/>
+                <w:i w:val="false"/>
+                <w:b w:val="true"/>
+                <w:u w:val="none"/>
+                <w:sz w:val="22"/>
+                <w:szCs w:val="22"/>
+                <w:color w:val="000000"/>
+              </w:rPr>
+              <w:t xml:space="preserve">pm_abuse_any_2cat_f</w:t>
+            </w:r>
+          </w:p>
+        </w:tc>
+      </w:tr>
+      <w:tr>
+        <w:trPr>
+          <w:trHeight w:val="360" w:hRule="auto"/>
+          <w:tblHeader/>
+        </w:trPr>
+        header2
+        <w:tc>
+          <w:tcPr>
+            <w:gridSpan w:val="4"/>
+            <w:tcBorders>
+              <w:bottom w:val="single" w:sz="8" w:space="0" w:color="000000"/>
+              <w:top w:val="none" w:sz="0" w:space="0" w:color="000000"/>
+              <w:left w:val="none" w:sz="0" w:space="0" w:color="000000"/>
+              <w:right w:val="none" w:sz="0" w:space="0" w:color="000000"/>
+            </w:tcBorders>
+            <w:shd w:val="clear" w:color="auto" w:fill="FFFFFF"/>
+            <w:tcMar>
+              <w:top w:w="0" w:type="dxa"/>
+              <w:bottom w:w="0" w:type="dxa"/>
+              <w:left w:w="0" w:type="dxa"/>
+              <w:right w:w="0" w:type="dxa"/>
+            </w:tcMar>
+            <w:vAlign w:val="center"/>
+          </w:tcPr>
+          <w:p>
+            <w:pPr>
+              <w:pStyle w:val="Normal"/>
+              <w:jc w:val="left"/>
+              <w:keepNext/>
+              <w:pBdr>
+                <w:bottom w:val="none" w:sz="0" w:space="0" w:color="000000"/>
+                <w:top w:val="none" w:sz="0" w:space="0" w:color="000000"/>
+                <w:left w:val="none" w:sz="0" w:space="0" w:color="000000"/>
+                <w:right w:val="none" w:sz="0" w:space="0" w:color="000000"/>
+              </w:pBdr>
+              <w:spacing w:after="100" w:before="100" w:line="240"/>
+              <w:ind w:left="100" w:right="100" w:firstLine="0" w:firstLineChars="0"/>
+            </w:pPr>
+            <w:r>
+              <w:rPr>
+                <w:rFonts w:ascii="Arial" w:hAnsi="Arial" w:eastAsia="Arial" w:cs="Arial"/>
+                <w:i w:val="false"/>
+                <w:b w:val="false"/>
+                <w:u w:val="none"/>
+                <w:sz w:val="22"/>
+                <w:szCs w:val="22"/>
+                <w:color w:val="000000"/>
+              </w:rPr>
+              <w:t xml:space="preserve">Experienced any type of abuse in the past year.</w:t>
+            </w:r>
+          </w:p>
+        </w:tc>
+      </w:tr>
+      <w:tr>
+        <w:trPr>
+          <w:trHeight w:val="360" w:hRule="auto"/>
+          <w:tblHeader/>
+        </w:trPr>
+        header3
+        <w:tc>
+          <w:tcPr>
+            <w:tcBorders>
+              <w:bottom w:val="single" w:sz="8" w:space="0" w:color="000000"/>
+              <w:top w:val="single" w:sz="8" w:space="0" w:color="000000"/>
+              <w:left w:val="none" w:sz="0" w:space="0" w:color="000000"/>
+              <w:right w:val="none" w:sz="0" w:space="0" w:color="000000"/>
+            </w:tcBorders>
+            <w:shd w:val="clear" w:color="auto" w:fill="FFFFFF"/>
+            <w:tcMar>
+              <w:top w:w="0" w:type="dxa"/>
+              <w:bottom w:w="0" w:type="dxa"/>
+              <w:left w:w="0" w:type="dxa"/>
+              <w:right w:w="0" w:type="dxa"/>
+            </w:tcMar>
+            <w:vAlign w:val="center"/>
+          </w:tcPr>
+          <w:p>
+            <w:pPr>
+              <w:pStyle w:val="Normal"/>
+              <w:jc w:val="left"/>
+              <w:keepNext/>
+              <w:pBdr>
+                <w:bottom w:val="none" w:sz="0" w:space="0" w:color="000000"/>
+                <w:top w:val="none" w:sz="0" w:space="0" w:color="000000"/>
+                <w:left w:val="none" w:sz="0" w:space="0" w:color="000000"/>
+                <w:right w:val="none" w:sz="0" w:space="0" w:color="000000"/>
+              </w:pBdr>
+              <w:spacing w:after="100" w:before="100" w:line="240"/>
+              <w:ind w:left="100" w:right="100" w:firstLine="0" w:firstLineChars="0"/>
+            </w:pPr>
+            <w:r>
+              <w:rPr>
+                <w:rFonts w:ascii="Arial" w:hAnsi="Arial" w:eastAsia="Arial" w:cs="Arial"/>
+                <w:i w:val="false"/>
+                <w:b w:val="false"/>
+                <w:u w:val="none"/>
+                <w:sz w:val="22"/>
+                <w:szCs w:val="22"/>
+                <w:color w:val="000000"/>
+              </w:rPr>
+              <w:t xml:space="preserve">Variable</w:t>
+            </w:r>
+          </w:p>
+        </w:tc>
+        <w:tc>
+          <w:tcPr>
+            <w:tcBorders>
+              <w:bottom w:val="single" w:sz="8" w:space="0" w:color="000000"/>
+              <w:top w:val="single" w:sz="8" w:space="0" w:color="000000"/>
+              <w:left w:val="none" w:sz="0" w:space="0" w:color="000000"/>
+              <w:right w:val="none" w:sz="0" w:space="0" w:color="000000"/>
+            </w:tcBorders>
+            <w:shd w:val="clear" w:color="auto" w:fill="FFFFFF"/>
+            <w:tcMar>
+              <w:top w:w="0" w:type="dxa"/>
+              <w:bottom w:w="0" w:type="dxa"/>
+              <w:left w:w="0" w:type="dxa"/>
+              <w:right w:w="0" w:type="dxa"/>
+            </w:tcMar>
+            <w:vAlign w:val="center"/>
+          </w:tcPr>
+          <w:p>
+            <w:pPr>
+              <w:pStyle w:val="Normal"/>
+              <w:jc w:val="left"/>
+              <w:keepNext/>
+              <w:pBdr>
+                <w:bottom w:val="none" w:sz="0" w:space="0" w:color="000000"/>
+                <w:top w:val="none" w:sz="0" w:space="0" w:color="000000"/>
+                <w:left w:val="none" w:sz="0" w:space="0" w:color="000000"/>
+                <w:right w:val="none" w:sz="0" w:space="0" w:color="000000"/>
+              </w:pBdr>
+              <w:spacing w:after="100" w:before="100" w:line="240"/>
+              <w:ind w:left="100" w:right="100" w:firstLine="0" w:firstLineChars="0"/>
+            </w:pPr>
+            <w:r>
+              <w:rPr>
+                <w:rFonts w:ascii="Arial" w:hAnsi="Arial" w:eastAsia="Arial" w:cs="Arial"/>
+                <w:i w:val="false"/>
+                <w:b w:val="false"/>
+                <w:u w:val="none"/>
+                <w:sz w:val="22"/>
+                <w:szCs w:val="22"/>
+                <w:color w:val="000000"/>
+              </w:rPr>
+              <w:t xml:space="preserve">Category</w:t>
+            </w:r>
+          </w:p>
+        </w:tc>
+        <w:tc>
+          <w:tcPr>
+            <w:tcBorders>
+              <w:bottom w:val="single" w:sz="8" w:space="0" w:color="000000"/>
+              <w:top w:val="single" w:sz="8" w:space="0" w:color="000000"/>
+              <w:left w:val="none" w:sz="0" w:space="0" w:color="000000"/>
+              <w:right w:val="none" w:sz="0" w:space="0" w:color="000000"/>
+            </w:tcBorders>
+            <w:shd w:val="clear" w:color="auto" w:fill="FFFFFF"/>
+            <w:tcMar>
+              <w:top w:w="0" w:type="dxa"/>
+              <w:bottom w:w="0" w:type="dxa"/>
+              <w:left w:w="0" w:type="dxa"/>
+              <w:right w:w="0" w:type="dxa"/>
+            </w:tcMar>
+            <w:vAlign w:val="center"/>
+          </w:tcPr>
+          <w:p>
+            <w:pPr>
+              <w:pStyle w:val="Normal"/>
+              <w:jc w:val="left"/>
+              <w:keepNext/>
+              <w:pBdr>
+                <w:bottom w:val="none" w:sz="0" w:space="0" w:color="000000"/>
+                <w:top w:val="none" w:sz="0" w:space="0" w:color="000000"/>
+                <w:left w:val="none" w:sz="0" w:space="0" w:color="000000"/>
+                <w:right w:val="none" w:sz="0" w:space="0" w:color="000000"/>
+              </w:pBdr>
+              <w:spacing w:after="100" w:before="100" w:line="240"/>
+              <w:ind w:left="100" w:right="100" w:firstLine="0" w:firstLineChars="0"/>
+            </w:pPr>
+            <w:r>
+              <w:rPr>
+                <w:rFonts w:ascii="Arial" w:hAnsi="Arial" w:eastAsia="Arial" w:cs="Arial"/>
+                <w:i w:val="false"/>
+                <w:b w:val="false"/>
+                <w:u w:val="none"/>
+                <w:sz w:val="22"/>
+                <w:szCs w:val="22"/>
+                <w:color w:val="000000"/>
+              </w:rPr>
+              <w:t xml:space="preserve">N</w:t>
+            </w:r>
+          </w:p>
+        </w:tc>
+        <w:tc>
+          <w:tcPr>
+            <w:tcBorders>
+              <w:bottom w:val="single" w:sz="8" w:space="0" w:color="000000"/>
+              <w:top w:val="single" w:sz="8" w:space="0" w:color="000000"/>
+              <w:left w:val="none" w:sz="0" w:space="0" w:color="000000"/>
+              <w:right w:val="none" w:sz="0" w:space="0" w:color="000000"/>
+            </w:tcBorders>
+            <w:shd w:val="clear" w:color="auto" w:fill="FFFFFF"/>
+            <w:tcMar>
+              <w:top w:w="0" w:type="dxa"/>
+              <w:bottom w:w="0" w:type="dxa"/>
+              <w:left w:w="0" w:type="dxa"/>
+              <w:right w:w="0" w:type="dxa"/>
+            </w:tcMar>
+            <w:vAlign w:val="center"/>
+          </w:tcPr>
+          <w:p>
+            <w:pPr>
+              <w:pStyle w:val="Normal"/>
+              <w:jc w:val="left"/>
+              <w:keepNext/>
+              <w:pBdr>
+                <w:bottom w:val="none" w:sz="0" w:space="0" w:color="000000"/>
+                <w:top w:val="none" w:sz="0" w:space="0" w:color="000000"/>
+                <w:left w:val="none" w:sz="0" w:space="0" w:color="000000"/>
+                <w:right w:val="none" w:sz="0" w:space="0" w:color="000000"/>
+              </w:pBdr>
+              <w:spacing w:after="100" w:before="100" w:line="240"/>
+              <w:ind w:left="100" w:right="100" w:firstLine="0" w:firstLineChars="0"/>
+            </w:pPr>
+            <w:r>
+              <w:rPr>
+                <w:rFonts w:ascii="Arial" w:hAnsi="Arial" w:eastAsia="Arial" w:cs="Arial"/>
+                <w:i w:val="false"/>
+                <w:b w:val="false"/>
+                <w:u w:val="none"/>
+                <w:sz w:val="22"/>
+                <w:szCs w:val="22"/>
+                <w:color w:val="000000"/>
+              </w:rPr>
+              <w:t xml:space="preserve">Percent of N (95% CI)</w:t>
+            </w:r>
+          </w:p>
+        </w:tc>
+      </w:tr>
+      <w:tr>
+        <w:trPr>
+          <w:trHeight w:val="360" w:hRule="auto"/>
+        </w:trPr>
+        body1
+        <w:tc>
+          <w:tcPr>
+            <w:tcBorders>
+              <w:bottom w:val="none" w:sz="0" w:space="0" w:color="000000"/>
+              <w:top w:val="single" w:sz="8" w:space="0" w:color="000000"/>
+              <w:left w:val="none" w:sz="0" w:space="0" w:color="000000"/>
+              <w:right w:val="none" w:sz="0" w:space="0" w:color="000000"/>
+            </w:tcBorders>
+            <w:shd w:val="clear" w:color="auto" w:fill="F1F1F1"/>
+            <w:tcMar>
+              <w:top w:w="0" w:type="dxa"/>
+              <w:bottom w:w="0" w:type="dxa"/>
+              <w:left w:w="0" w:type="dxa"/>
+              <w:right w:w="0" w:type="dxa"/>
+            </w:tcMar>
+            <w:vAlign w:val="center"/>
+          </w:tcPr>
+          <w:p>
+            <w:pPr>
+              <w:pStyle w:val="Normal"/>
+              <w:jc w:val="left"/>
+              <w:keepNext/>
+              <w:pBdr>
+                <w:bottom w:val="none" w:sz="0" w:space="0" w:color="000000"/>
+                <w:top w:val="none" w:sz="0" w:space="0" w:color="000000"/>
+                <w:left w:val="none" w:sz="0" w:space="0" w:color="000000"/>
+                <w:right w:val="none" w:sz="0" w:space="0" w:color="000000"/>
+              </w:pBdr>
+              <w:spacing w:after="100" w:before="100" w:line="240"/>
+              <w:ind w:left="100" w:right="100" w:firstLine="0" w:firstLineChars="0"/>
+            </w:pPr>
+            <w:r>
+              <w:rPr>
+                <w:rFonts w:ascii="Arial" w:hAnsi="Arial" w:eastAsia="Arial" w:cs="Arial"/>
+                <w:i w:val="false"/>
+                <w:b w:val="false"/>
+                <w:u w:val="none"/>
+                <w:sz w:val="22"/>
+                <w:szCs w:val="22"/>
+                <w:color w:val="000000"/>
+              </w:rPr>
+              <w:t xml:space="preserve">pm_abuse_any_2cat_f</w:t>
+            </w:r>
+          </w:p>
+        </w:tc>
+        <w:tc>
+          <w:tcPr>
+            <w:tcBorders>
+              <w:bottom w:val="none" w:sz="0" w:space="0" w:color="000000"/>
+              <w:top w:val="single" w:sz="8" w:space="0" w:color="000000"/>
+              <w:left w:val="none" w:sz="0" w:space="0" w:color="000000"/>
+              <w:right w:val="none" w:sz="0" w:space="0" w:color="000000"/>
+            </w:tcBorders>
+            <w:shd w:val="clear" w:color="auto" w:fill="F1F1F1"/>
+            <w:tcMar>
+              <w:top w:w="0" w:type="dxa"/>
+              <w:bottom w:w="0" w:type="dxa"/>
+              <w:left w:w="0" w:type="dxa"/>
+              <w:right w:w="0" w:type="dxa"/>
+            </w:tcMar>
+            <w:vAlign w:val="center"/>
+          </w:tcPr>
+          <w:p>
+            <w:pPr>
+              <w:pStyle w:val="Normal"/>
+              <w:jc w:val="left"/>
+              <w:keepNext/>
+              <w:pBdr>
+                <w:bottom w:val="none" w:sz="0" w:space="0" w:color="000000"/>
+                <w:top w:val="none" w:sz="0" w:space="0" w:color="000000"/>
+                <w:left w:val="none" w:sz="0" w:space="0" w:color="000000"/>
+                <w:right w:val="none" w:sz="0" w:space="0" w:color="000000"/>
+              </w:pBdr>
+              <w:spacing w:after="100" w:before="100" w:line="240"/>
+              <w:ind w:left="100" w:right="100" w:firstLine="0" w:firstLineChars="0"/>
+            </w:pPr>
+            <w:r>
+              <w:rPr>
+                <w:rFonts w:ascii="Arial" w:hAnsi="Arial" w:eastAsia="Arial" w:cs="Arial"/>
+                <w:i w:val="false"/>
+                <w:b w:val="false"/>
+                <w:u w:val="none"/>
+                <w:sz w:val="22"/>
+                <w:szCs w:val="22"/>
+                <w:color w:val="000000"/>
+              </w:rPr>
+              <w:t xml:space="preserve">Yes</w:t>
+            </w:r>
+          </w:p>
+        </w:tc>
+        <w:tc>
+          <w:tcPr>
+            <w:tcBorders>
+              <w:bottom w:val="none" w:sz="0" w:space="0" w:color="000000"/>
+              <w:top w:val="single" w:sz="8" w:space="0" w:color="000000"/>
+              <w:left w:val="none" w:sz="0" w:space="0" w:color="000000"/>
+              <w:right w:val="none" w:sz="0" w:space="0" w:color="000000"/>
+            </w:tcBorders>
+            <w:shd w:val="clear" w:color="auto" w:fill="F1F1F1"/>
+            <w:tcMar>
+              <w:top w:w="0" w:type="dxa"/>
+              <w:bottom w:w="0" w:type="dxa"/>
+              <w:left w:w="0" w:type="dxa"/>
+              <w:right w:w="0" w:type="dxa"/>
+            </w:tcMar>
+            <w:vAlign w:val="center"/>
+          </w:tcPr>
+          <w:p>
+            <w:pPr>
+              <w:pStyle w:val="Normal"/>
+              <w:jc w:val="left"/>
+              <w:keepNext/>
+              <w:pBdr>
+                <w:bottom w:val="none" w:sz="0" w:space="0" w:color="000000"/>
+                <w:top w:val="none" w:sz="0" w:space="0" w:color="000000"/>
+                <w:left w:val="none" w:sz="0" w:space="0" w:color="000000"/>
+                <w:right w:val="none" w:sz="0" w:space="0" w:color="000000"/>
+              </w:pBdr>
+              <w:spacing w:after="100" w:before="100" w:line="240"/>
+              <w:ind w:left="100" w:right="100" w:firstLine="0" w:firstLineChars="0"/>
+            </w:pPr>
+            <w:r>
+              <w:rPr>
+                <w:rFonts w:ascii="Arial" w:hAnsi="Arial" w:eastAsia="Arial" w:cs="Arial"/>
+                <w:i w:val="false"/>
+                <w:b w:val="false"/>
+                <w:u w:val="none"/>
+                <w:sz w:val="22"/>
+                <w:szCs w:val="22"/>
+                <w:color w:val="000000"/>
+              </w:rPr>
+              <w:t xml:space="preserve">44</w:t>
+            </w:r>
+          </w:p>
+        </w:tc>
+        <w:tc>
+          <w:tcPr>
+            <w:tcBorders>
+              <w:bottom w:val="none" w:sz="0" w:space="0" w:color="000000"/>
+              <w:top w:val="single" w:sz="8" w:space="0" w:color="000000"/>
+              <w:left w:val="none" w:sz="0" w:space="0" w:color="000000"/>
+              <w:right w:val="none" w:sz="0" w:space="0" w:color="000000"/>
+            </w:tcBorders>
+            <w:shd w:val="clear" w:color="auto" w:fill="F1F1F1"/>
+            <w:tcMar>
+              <w:top w:w="0" w:type="dxa"/>
+              <w:bottom w:w="0" w:type="dxa"/>
+              <w:left w:w="0" w:type="dxa"/>
+              <w:right w:w="0" w:type="dxa"/>
+            </w:tcMar>
+            <w:vAlign w:val="center"/>
+          </w:tcPr>
+          <w:p>
+            <w:pPr>
+              <w:pStyle w:val="Normal"/>
+              <w:jc w:val="left"/>
+              <w:keepNext/>
+              <w:pBdr>
+                <w:bottom w:val="none" w:sz="0" w:space="0" w:color="000000"/>
+                <w:top w:val="none" w:sz="0" w:space="0" w:color="000000"/>
+                <w:left w:val="none" w:sz="0" w:space="0" w:color="000000"/>
+                <w:right w:val="none" w:sz="0" w:space="0" w:color="000000"/>
+              </w:pBdr>
+              <w:spacing w:after="100" w:before="100" w:line="240"/>
+              <w:ind w:left="100" w:right="100" w:firstLine="0" w:firstLineChars="0"/>
+            </w:pPr>
+            <w:r>
+              <w:rPr>
+                <w:rFonts w:ascii="Arial" w:hAnsi="Arial" w:eastAsia="Arial" w:cs="Arial"/>
+                <w:i w:val="false"/>
+                <w:b w:val="false"/>
+                <w:u w:val="none"/>
+                <w:sz w:val="22"/>
+                <w:szCs w:val="22"/>
+                <w:color w:val="000000"/>
+              </w:rPr>
+              <w:t xml:space="preserve">8.2 (6.1 - 10.8)</w:t>
+            </w:r>
+          </w:p>
+        </w:tc>
+      </w:tr>
+      <w:tr>
+        <w:trPr>
+          <w:trHeight w:val="360" w:hRule="auto"/>
+        </w:trPr>
+        body2
+        <w:tc>
+          <w:tcPr>
+            <w:tcBorders>
+              <w:bottom w:val="none" w:sz="0" w:space="0" w:color="000000"/>
+              <w:top w:val="none" w:sz="0" w:space="0" w:color="000000"/>
+              <w:left w:val="none" w:sz="0" w:space="0" w:color="000000"/>
+              <w:right w:val="none" w:sz="0" w:space="0" w:color="000000"/>
+            </w:tcBorders>
+            <w:shd w:val="clear" w:color="auto" w:fill="FFFFFF"/>
+            <w:tcMar>
+              <w:top w:w="0" w:type="dxa"/>
+              <w:bottom w:w="0" w:type="dxa"/>
+              <w:left w:w="0" w:type="dxa"/>
+              <w:right w:w="0" w:type="dxa"/>
+            </w:tcMar>
+            <w:vAlign w:val="center"/>
+          </w:tcPr>
+          <w:p>
+            <w:pPr>
+              <w:pStyle w:val="Normal"/>
+              <w:jc w:val="left"/>
+              <w:keepNext/>
+              <w:pBdr>
+                <w:bottom w:val="none" w:sz="0" w:space="0" w:color="000000"/>
+                <w:top w:val="none" w:sz="0" w:space="0" w:color="000000"/>
+                <w:left w:val="none" w:sz="0" w:space="0" w:color="000000"/>
+                <w:right w:val="none" w:sz="0" w:space="0" w:color="000000"/>
+              </w:pBdr>
+              <w:spacing w:after="100" w:before="100" w:line="240"/>
+              <w:ind w:left="100" w:right="100" w:firstLine="0" w:firstLineChars="0"/>
+            </w:pPr>
+            <w:r>
+              <w:rPr>
+                <w:rFonts w:ascii="Arial" w:hAnsi="Arial" w:eastAsia="Arial" w:cs="Arial"/>
+                <w:i w:val="false"/>
+                <w:b w:val="false"/>
+                <w:u w:val="none"/>
+                <w:sz w:val="22"/>
+                <w:szCs w:val="22"/>
+                <w:color w:val="000000"/>
+              </w:rPr>
+              <w:t xml:space="preserve">pm_abuse_any_2cat_f</w:t>
+            </w:r>
+          </w:p>
+        </w:tc>
+        <w:tc>
+          <w:tcPr>
+            <w:tcBorders>
+              <w:bottom w:val="none" w:sz="0" w:space="0" w:color="000000"/>
+              <w:top w:val="none" w:sz="0" w:space="0" w:color="000000"/>
+              <w:left w:val="none" w:sz="0" w:space="0" w:color="000000"/>
+              <w:right w:val="none" w:sz="0" w:space="0" w:color="000000"/>
+            </w:tcBorders>
+            <w:shd w:val="clear" w:color="auto" w:fill="FFFFFF"/>
+            <w:tcMar>
+              <w:top w:w="0" w:type="dxa"/>
+              <w:bottom w:w="0" w:type="dxa"/>
+              <w:left w:w="0" w:type="dxa"/>
+              <w:right w:w="0" w:type="dxa"/>
+            </w:tcMar>
+            <w:vAlign w:val="center"/>
+          </w:tcPr>
+          <w:p>
+            <w:pPr>
+              <w:pStyle w:val="Normal"/>
+              <w:jc w:val="left"/>
+              <w:keepNext/>
+              <w:pBdr>
+                <w:bottom w:val="none" w:sz="0" w:space="0" w:color="000000"/>
+                <w:top w:val="none" w:sz="0" w:space="0" w:color="000000"/>
+                <w:left w:val="none" w:sz="0" w:space="0" w:color="000000"/>
+                <w:right w:val="none" w:sz="0" w:space="0" w:color="000000"/>
+              </w:pBdr>
+              <w:spacing w:after="100" w:before="100" w:line="240"/>
+              <w:ind w:left="100" w:right="100" w:firstLine="0" w:firstLineChars="0"/>
+            </w:pPr>
+            <w:r>
+              <w:rPr>
+                <w:rFonts w:ascii="Arial" w:hAnsi="Arial" w:eastAsia="Arial" w:cs="Arial"/>
+                <w:i w:val="false"/>
+                <w:b w:val="false"/>
+                <w:u w:val="none"/>
+                <w:sz w:val="22"/>
+                <w:szCs w:val="22"/>
+                <w:color w:val="000000"/>
+              </w:rPr>
+              <w:t xml:space="preserve">No</w:t>
+            </w:r>
+          </w:p>
+        </w:tc>
+        <w:tc>
+          <w:tcPr>
+            <w:tcBorders>
+              <w:bottom w:val="none" w:sz="0" w:space="0" w:color="000000"/>
+              <w:top w:val="none" w:sz="0" w:space="0" w:color="000000"/>
+              <w:left w:val="none" w:sz="0" w:space="0" w:color="000000"/>
+              <w:right w:val="none" w:sz="0" w:space="0" w:color="000000"/>
+            </w:tcBorders>
+            <w:shd w:val="clear" w:color="auto" w:fill="FFFFFF"/>
+            <w:tcMar>
+              <w:top w:w="0" w:type="dxa"/>
+              <w:bottom w:w="0" w:type="dxa"/>
+              <w:left w:w="0" w:type="dxa"/>
+              <w:right w:w="0" w:type="dxa"/>
+            </w:tcMar>
+            <w:vAlign w:val="center"/>
+          </w:tcPr>
+          <w:p>
+            <w:pPr>
+              <w:pStyle w:val="Normal"/>
+              <w:jc w:val="left"/>
+              <w:keepNext/>
+              <w:pBdr>
+                <w:bottom w:val="none" w:sz="0" w:space="0" w:color="000000"/>
+                <w:top w:val="none" w:sz="0" w:space="0" w:color="000000"/>
+                <w:left w:val="none" w:sz="0" w:space="0" w:color="000000"/>
+                <w:right w:val="none" w:sz="0" w:space="0" w:color="000000"/>
+              </w:pBdr>
+              <w:spacing w:after="100" w:before="100" w:line="240"/>
+              <w:ind w:left="100" w:right="100" w:firstLine="0" w:firstLineChars="0"/>
+            </w:pPr>
+            <w:r>
+              <w:rPr>
+                <w:rFonts w:ascii="Arial" w:hAnsi="Arial" w:eastAsia="Arial" w:cs="Arial"/>
+                <w:i w:val="false"/>
+                <w:b w:val="false"/>
+                <w:u w:val="none"/>
+                <w:sz w:val="22"/>
+                <w:szCs w:val="22"/>
+                <w:color w:val="000000"/>
+              </w:rPr>
+              <w:t xml:space="preserve">495</w:t>
+            </w:r>
+          </w:p>
+        </w:tc>
+        <w:tc>
+          <w:tcPr>
+            <w:tcBorders>
+              <w:bottom w:val="none" w:sz="0" w:space="0" w:color="000000"/>
+              <w:top w:val="none" w:sz="0" w:space="0" w:color="000000"/>
+              <w:left w:val="none" w:sz="0" w:space="0" w:color="000000"/>
+              <w:right w:val="none" w:sz="0" w:space="0" w:color="000000"/>
+            </w:tcBorders>
+            <w:shd w:val="clear" w:color="auto" w:fill="FFFFFF"/>
+            <w:tcMar>
+              <w:top w:w="0" w:type="dxa"/>
+              <w:bottom w:w="0" w:type="dxa"/>
+              <w:left w:w="0" w:type="dxa"/>
+              <w:right w:w="0" w:type="dxa"/>
+            </w:tcMar>
+            <w:vAlign w:val="center"/>
+          </w:tcPr>
+          <w:p>
+            <w:pPr>
+              <w:pStyle w:val="Normal"/>
+              <w:jc w:val="left"/>
+              <w:keepNext/>
+              <w:pBdr>
+                <w:bottom w:val="none" w:sz="0" w:space="0" w:color="000000"/>
+                <w:top w:val="none" w:sz="0" w:space="0" w:color="000000"/>
+                <w:left w:val="none" w:sz="0" w:space="0" w:color="000000"/>
+                <w:right w:val="none" w:sz="0" w:space="0" w:color="000000"/>
+              </w:pBdr>
+              <w:spacing w:after="100" w:before="100" w:line="240"/>
+              <w:ind w:left="100" w:right="100" w:firstLine="0" w:firstLineChars="0"/>
+            </w:pPr>
+            <w:r>
+              <w:rPr>
+                <w:rFonts w:ascii="Arial" w:hAnsi="Arial" w:eastAsia="Arial" w:cs="Arial"/>
+                <w:i w:val="false"/>
+                <w:b w:val="false"/>
+                <w:u w:val="none"/>
+                <w:sz w:val="22"/>
+                <w:szCs w:val="22"/>
+                <w:color w:val="000000"/>
+              </w:rPr>
+              <w:t xml:space="preserve">91.8 (89.2 - 93.9)</w:t>
             </w:r>
           </w:p>
         </w:tc>

</xml_diff>